<commit_message>
Lab 1 Remainder + Lab 2 Creation
</commit_message>
<xml_diff>
--- a/Lab1/GEOG653_F2020_Lab1.docx
+++ b/Lab1/GEOG653_F2020_Lab1.docx
@@ -62,16 +62,23 @@
         <w:ind w:left="100" w:right="168"/>
       </w:pPr>
       <w:r>
-        <w:t>This assignment is designed to help you become familiar with ArcGIS Pro which we will start to use more often in addition to using ArcGIS Desktop such as ArcMap and ArcScene. You will also practice various analytical methods using vector data. The topics c</w:t>
-      </w:r>
-      <w:r>
-        <w:t>overed in this exercise include: spatial query, spatial join, and overlay operations. Spatial query and spatial join allow you to answer questions that involve locating features in one layer based on the location of other features in the same layer or othe</w:t>
-      </w:r>
-      <w:r>
-        <w:t>r layer. These analytical functions can deal with features that have spatial relationships of containment, proximity, intersection, or adjacency. The overlay operations are the core functions of GIS. During the process of overlay, new features will be crea</w:t>
-      </w:r>
-      <w:r>
-        <w:t>ted as the geometry and/or attributes are modified based on the input(s).</w:t>
+        <w:t xml:space="preserve">This assignment is designed to help you become familiar with ArcGIS Pro which we will start to use more often in addition to using ArcGIS Desktop such as ArcMap and </w:t>
+      </w:r>
+      <w:proofErr w:type="spellStart"/>
+      <w:r>
+        <w:t>ArcScene</w:t>
+      </w:r>
+      <w:proofErr w:type="spellEnd"/>
+      <w:r>
+        <w:t xml:space="preserve">. You will also practice various analytical methods using vector data. The topics covered in this exercise </w:t>
+      </w:r>
+      <w:proofErr w:type="gramStart"/>
+      <w:r>
+        <w:t>include:</w:t>
+      </w:r>
+      <w:proofErr w:type="gramEnd"/>
+      <w:r>
+        <w:t xml:space="preserve"> spatial query, spatial join, and overlay operations. Spatial query and spatial join allow you to answer questions that involve locating features in one layer based on the location of other features in the same layer or other layer. These analytical functions can deal with features that have spatial relationships of containment, proximity, intersection, or adjacency. The overlay operations are the core functions of GIS. During the process of overlay, new features will be created as the geometry and/or attributes are modified based on the input(s).</w:t>
       </w:r>
     </w:p>
     <w:p>
@@ -198,13 +205,7 @@
         <w:rPr>
           <w:sz w:val="24"/>
         </w:rPr>
-        <w:t>Know n</w:t>
-      </w:r>
-      <w:r>
-        <w:rPr>
-          <w:sz w:val="24"/>
-        </w:rPr>
-        <w:t xml:space="preserve">ot only how to use various techniques, but, more importantly, know how to </w:t>
+        <w:t xml:space="preserve">Know not only how to use various techniques, but, more importantly, know how to </w:t>
       </w:r>
       <w:r>
         <w:rPr>
@@ -311,13 +312,15 @@
         <w:ind w:left="100" w:right="168"/>
       </w:pPr>
       <w:r>
-        <w:t>ArcGIS Pro is th</w:t>
-      </w:r>
-      <w:r>
-        <w:t>e latest app in the ArcGIS suite and designed for GIS professionals to analyze, visualize, edit, and share maps in both 2D and 3D. It definitely represents the future of GIS which is becoming distributed and connected to the cloud. ArcGIS Pro is expected t</w:t>
-      </w:r>
-      <w:r>
-        <w:t>o take over Desktop ArcGIS in next few years. Therefore, it is critical that we get to know ArcGIS Pro and practice often to become proficient in this latest software and platform.</w:t>
+        <w:t xml:space="preserve">ArcGIS Pro is the latest app in the ArcGIS suite and designed for GIS professionals to analyze, visualize, edit, and share maps in both 2D and 3D. It </w:t>
+      </w:r>
+      <w:proofErr w:type="gramStart"/>
+      <w:r>
+        <w:t>definitely represents</w:t>
+      </w:r>
+      <w:proofErr w:type="gramEnd"/>
+      <w:r>
+        <w:t xml:space="preserve"> the future of GIS which is becoming distributed and connected to the cloud. ArcGIS Pro is expected to take over Desktop ArcGIS in next few years. Therefore, it is critical that we get to know ArcGIS Pro and practice often to become proficient in this latest software and platform.</w:t>
       </w:r>
     </w:p>
     <w:p>
@@ -372,14 +375,7 @@
             <w:color w:val="0000FF"/>
             <w:u w:val="single" w:color="0000FF"/>
           </w:rPr>
-          <w:t>http://pro.arcgis.com/en/p</w:t>
-        </w:r>
-        <w:r>
-          <w:rPr>
-            <w:color w:val="0000FF"/>
-            <w:u w:val="single" w:color="0000FF"/>
-          </w:rPr>
-          <w:t>ro-app/get-started/install-and-sign-in-to-</w:t>
+          <w:t>http://pro.arcgis.com/en/pro-app/get-started/install-and-sign-in-to-</w:t>
         </w:r>
       </w:hyperlink>
       <w:r>
@@ -423,10 +419,7 @@
         <w:ind w:left="100" w:right="276"/>
       </w:pPr>
       <w:r>
-        <w:t>Once you have downloaded</w:t>
-      </w:r>
-      <w:r>
-        <w:t xml:space="preserve"> ArcGIS Pro, you can install it. Make sure you check the system requirements before you do so. </w:t>
+        <w:t xml:space="preserve">Once you have downloaded ArcGIS Pro, you can install it. Make sure you check the system requirements before you do so. </w:t>
       </w:r>
       <w:hyperlink r:id="rId9">
         <w:r>
@@ -502,10 +495,7 @@
         <w:ind w:left="100" w:right="129"/>
       </w:pPr>
       <w:r>
-        <w:t xml:space="preserve">After you complete the download and install ArcGIS Pro, </w:t>
-      </w:r>
-      <w:r>
-        <w:t>you must have an authorized license to begin using the application. All licenses for ArcGIS Pro are provisioned as Named User license</w:t>
+        <w:t>After you complete the download and install ArcGIS Pro, you must have an authorized license to begin using the application. All licenses for ArcGIS Pro are provisioned as Named User license</w:t>
       </w:r>
     </w:p>
     <w:p>
@@ -529,10 +519,7 @@
       </w:pPr>
       <w:r>
         <w:lastRenderedPageBreak/>
-        <w:t xml:space="preserve">by default. With a Named User license, you can use your ArcGIS Online or Portal for ArcGIS account credentials to sign in on any machine that has ArcGIS Pro installed, and the </w:t>
-      </w:r>
-      <w:r>
-        <w:t>application runs with the level and extensions specified by your organization administrator in ArcGIS Online or Portal for ArcGIS.</w:t>
+        <w:t>by default. With a Named User license, you can use your ArcGIS Online or Portal for ArcGIS account credentials to sign in on any machine that has ArcGIS Pro installed, and the application runs with the level and extensions specified by your organization administrator in ArcGIS Online or Portal for ArcGIS.</w:t>
       </w:r>
     </w:p>
     <w:p>
@@ -546,10 +533,15 @@
         <w:ind w:left="100" w:right="168"/>
       </w:pPr>
       <w:r>
-        <w:t>I had already created the user accounts for you and also assigned the license. In addition, you have the license to many ext</w:t>
-      </w:r>
-      <w:r>
-        <w:t>ensions such as Spatial Analyst, 3D Analyst, Network Analyst, etc.</w:t>
+        <w:t xml:space="preserve">I had already created the user accounts for you </w:t>
+      </w:r>
+      <w:proofErr w:type="gramStart"/>
+      <w:r>
+        <w:t>and also</w:t>
+      </w:r>
+      <w:proofErr w:type="gramEnd"/>
+      <w:r>
+        <w:t xml:space="preserve"> assigned the license. In addition, you have the license to many extensions such as Spatial Analyst, 3D Analyst, Network Analyst, etc.</w:t>
       </w:r>
     </w:p>
     <w:p>
@@ -596,7 +588,15 @@
         <w:ind w:left="100" w:right="368"/>
       </w:pPr>
       <w:r>
-        <w:t>Once you get the license, you can start to explore ArcGIS Pro. You will be required to log in ArcGIS Online first. The user name and password must be the same ones that you got with my invitation from the University of Maryland Organization Account.</w:t>
+        <w:t xml:space="preserve">Once you get the license, you can start to explore ArcGIS Pro. You will be required to log in ArcGIS Online first. The </w:t>
+      </w:r>
+      <w:proofErr w:type="gramStart"/>
+      <w:r>
+        <w:t>user name</w:t>
+      </w:r>
+      <w:proofErr w:type="gramEnd"/>
+      <w:r>
+        <w:t xml:space="preserve"> and password must be the same ones that you got with my invitation from the University of Maryland Organization Account.</w:t>
       </w:r>
     </w:p>
     <w:p>
@@ -611,13 +611,7 @@
         <w:ind w:left="100" w:right="149"/>
       </w:pPr>
       <w:r>
-        <w:t>You c</w:t>
-      </w:r>
-      <w:r>
-        <w:t>an test by creating a new project – “Lab_1” to help organize all the data and files related to your Lab 1 assignment. An ArcGIS Pro project is much more than a map document as with ArcMap. It may contain multiple maps, geodatabases, folder connections, lay</w:t>
-      </w:r>
-      <w:r>
-        <w:t>er files, task lists, models, toolboxes, and more. It is like an easily sharable container that holds everything you need for your GIS project.</w:t>
+        <w:t>You can test by creating a new project – “Lab_1” to help organize all the data and files related to your Lab 1 assignment. An ArcGIS Pro project is much more than a map document as with ArcMap. It may contain multiple maps, geodatabases, folder connections, layer files, task lists, models, toolboxes, and more. It is like an easily sharable container that holds everything you need for your GIS project.</w:t>
       </w:r>
     </w:p>
     <w:p>
@@ -632,10 +626,7 @@
         <w:ind w:left="100" w:right="2302"/>
       </w:pPr>
       <w:r>
-        <w:t>Explore and try out the menus to become familiar with the interface. Create a folder connection to your data fo</w:t>
-      </w:r>
-      <w:r>
-        <w:t>lder of this class.</w:t>
+        <w:t>Explore and try out the menus to become familiar with the interface. Create a folder connection to your data folder of this class.</w:t>
       </w:r>
     </w:p>
     <w:p>
@@ -693,7 +684,15 @@
         <w:ind w:left="100" w:right="168"/>
       </w:pPr>
       <w:r>
-        <w:t>Query “DC_Census_Tracts” and select those with a population of at least 5,000 based on the value “</w:t>
+        <w:t>Query “</w:t>
+      </w:r>
+      <w:proofErr w:type="spellStart"/>
+      <w:r>
+        <w:t>DC_Census_Tracts</w:t>
+      </w:r>
+      <w:proofErr w:type="spellEnd"/>
+      <w:r>
+        <w:t>” and select those with a population of at least 5,000 based on the value “</w:t>
       </w:r>
       <w:r>
         <w:rPr>
@@ -732,7 +731,15 @@
         <w:ind w:left="100"/>
       </w:pPr>
       <w:r>
-        <w:t>Turn off “DC_Census_Tracts” and leave “Pop_5000” on. Make a screen shot.</w:t>
+        <w:t>Turn off “</w:t>
+      </w:r>
+      <w:proofErr w:type="spellStart"/>
+      <w:r>
+        <w:t>DC_Census_Tracts</w:t>
+      </w:r>
+      <w:proofErr w:type="spellEnd"/>
+      <w:r>
+        <w:t>” and leave “Pop_5000” on. Make a screen shot.</w:t>
       </w:r>
     </w:p>
     <w:p>
@@ -848,10 +855,7 @@
       </w:pPr>
       <w:r>
         <w:lastRenderedPageBreak/>
-        <w:t>Use the tool – Split with “Pop</w:t>
-      </w:r>
-      <w:r>
-        <w:t>_5000” as the Split Feature and the field – “NAME” as the Split field to split “DC_Crimes_2017”.</w:t>
+        <w:t>Use the tool – Split with “Pop_5000” as the Split Feature and the field – “NAME” as the Split field to split “DC_Crimes_2017”.</w:t>
       </w:r>
     </w:p>
     <w:p>
@@ -889,13 +893,7 @@
         <w:rPr>
           <w:color w:val="FF0000"/>
         </w:rPr>
-        <w:t>Include the screen</w:t>
-      </w:r>
-      <w:r>
-        <w:rPr>
-          <w:color w:val="FF0000"/>
-        </w:rPr>
-        <w:t xml:space="preserve"> shot in the report.</w:t>
+        <w:t>Include the screen shot in the report.</w:t>
       </w:r>
     </w:p>
     <w:p>
@@ -914,7 +912,15 @@
         <w:ind w:left="100" w:right="6161"/>
       </w:pPr>
       <w:r>
-        <w:t>Turn off all these data layers. Now, add “Park_and_Rides”.</w:t>
+        <w:t>Turn off all these data layers. Now, add “</w:t>
+      </w:r>
+      <w:proofErr w:type="spellStart"/>
+      <w:r>
+        <w:t>Park_and_Rides</w:t>
+      </w:r>
+      <w:proofErr w:type="spellEnd"/>
+      <w:r>
+        <w:t>”.</w:t>
       </w:r>
     </w:p>
     <w:p>
@@ -924,7 +930,15 @@
         <w:ind w:left="100"/>
       </w:pPr>
       <w:r>
-        <w:t>Create a multiple ring buffer for these points. The buffer distances are: 500 and 1000 meters respectively.</w:t>
+        <w:t xml:space="preserve">Create a multiple ring buffer for these points. The buffer distances are: 500 and 1000 </w:t>
+      </w:r>
+      <w:proofErr w:type="gramStart"/>
+      <w:r>
+        <w:t>meters</w:t>
+      </w:r>
+      <w:proofErr w:type="gramEnd"/>
+      <w:r>
+        <w:t xml:space="preserve"> respectively.</w:t>
       </w:r>
     </w:p>
     <w:p>
@@ -1015,10 +1029,7 @@
         <w:ind w:left="100" w:right="356"/>
       </w:pPr>
       <w:r>
-        <w:t>ArcGIS Online (AGOL) is a complete, cloud-based, collaborative content management system that lets organizations manage their geographic information in a secure and configura</w:t>
-      </w:r>
-      <w:r>
-        <w:t>ble environment. It is a platform but beyond that. It is also a portal for managing content, license, etc.</w:t>
+        <w:t>ArcGIS Online (AGOL) is a complete, cloud-based, collaborative content management system that lets organizations manage their geographic information in a secure and configurable environment. It is a platform but beyond that. It is also a portal for managing content, license, etc.</w:t>
       </w:r>
     </w:p>
     <w:p>
@@ -1043,10 +1054,15 @@
         <w:t xml:space="preserve"> </w:t>
       </w:r>
       <w:r>
-        <w:t>In this brief exercise, you will try a simple analysis f</w:t>
-      </w:r>
-      <w:r>
-        <w:t>eature. We will try more sophisticated tools later on.</w:t>
+        <w:t xml:space="preserve">In this brief exercise, you will try a simple analysis feature. We will try more sophisticated tools </w:t>
+      </w:r>
+      <w:proofErr w:type="gramStart"/>
+      <w:r>
+        <w:t>later on</w:t>
+      </w:r>
+      <w:proofErr w:type="gramEnd"/>
+      <w:r>
+        <w:t>.</w:t>
       </w:r>
     </w:p>
     <w:p>
@@ -1328,10 +1344,7 @@
         <w:ind w:left="100" w:right="361"/>
       </w:pPr>
       <w:r>
-        <w:t>After the data (points) is displayed, you may want to change the symb</w:t>
-      </w:r>
-      <w:r>
-        <w:t>ology to make the points more visible on the map.</w:t>
+        <w:t>After the data (points) is displayed, you may want to change the symbology to make the points more visible on the map.</w:t>
       </w:r>
     </w:p>
     <w:p>
@@ -1345,7 +1358,15 @@
         <w:ind w:left="100"/>
       </w:pPr>
       <w:r>
-        <w:t>Then, you can click on Analysis tab, choose Use Proximity &lt; Creat Buffers. Use the default parameters for now.</w:t>
+        <w:t xml:space="preserve">Then, you can click on Analysis tab, choose Use Proximity &lt; </w:t>
+      </w:r>
+      <w:proofErr w:type="spellStart"/>
+      <w:r>
+        <w:t>Creat</w:t>
+      </w:r>
+      <w:proofErr w:type="spellEnd"/>
+      <w:r>
+        <w:t xml:space="preserve"> Buffers. Use the default parameters for now.</w:t>
       </w:r>
     </w:p>
     <w:p>
@@ -1360,7 +1381,15 @@
         <w:ind w:left="100"/>
       </w:pPr>
       <w:r>
-        <w:t>After you run the analysis, it should return the results similar to the one below.</w:t>
+        <w:t xml:space="preserve">After you run the analysis, it should return the results </w:t>
+      </w:r>
+      <w:proofErr w:type="gramStart"/>
+      <w:r>
+        <w:t>similar to</w:t>
+      </w:r>
+      <w:proofErr w:type="gramEnd"/>
+      <w:r>
+        <w:t xml:space="preserve"> the one below.</w:t>
       </w:r>
     </w:p>
     <w:p>
@@ -1428,10 +1457,7 @@
         <w:ind w:left="100"/>
       </w:pPr>
       <w:r>
-        <w:t>Then, s</w:t>
-      </w:r>
-      <w:r>
-        <w:t>ave your map with a name that can indicate it is your work.</w:t>
+        <w:t>Then, save your map with a name that can indicate it is your work.</w:t>
       </w:r>
     </w:p>
     <w:p>
@@ -1584,7 +1610,15 @@
         <w:ind w:left="100"/>
       </w:pPr>
       <w:r>
-        <w:t>Navigate to the Lab_1 data folder and then add all of the files.</w:t>
+        <w:t xml:space="preserve">Navigate to the Lab_1 data folder and then add </w:t>
+      </w:r>
+      <w:proofErr w:type="gramStart"/>
+      <w:r>
+        <w:t>all of</w:t>
+      </w:r>
+      <w:proofErr w:type="gramEnd"/>
+      <w:r>
+        <w:t xml:space="preserve"> the files.</w:t>
       </w:r>
     </w:p>
     <w:p>
@@ -1633,7 +1667,15 @@
         <w:ind w:left="820"/>
       </w:pPr>
       <w:r>
-        <w:t>Your first task is to do a spatial query and find out all of those sinkholes (points) that are located within 10 meters from the major roads in Florida.</w:t>
+        <w:t xml:space="preserve">Your first task is to do a spatial query and find out </w:t>
+      </w:r>
+      <w:proofErr w:type="gramStart"/>
+      <w:r>
+        <w:t>all of</w:t>
+      </w:r>
+      <w:proofErr w:type="gramEnd"/>
+      <w:r>
+        <w:t xml:space="preserve"> those sinkholes (points) that are located within 10 meters from the major roads in Florida.</w:t>
       </w:r>
     </w:p>
     <w:p>
@@ -1649,10 +1691,7 @@
         <w:jc w:val="both"/>
       </w:pPr>
       <w:r>
-        <w:t>You need to identify which one is the Target (Selection/Destination) Layer, and which one is the Refer</w:t>
-      </w:r>
-      <w:r>
-        <w:t>ence/Source Layer. The Selection Layer(s) contain the features that</w:t>
+        <w:t>You need to identify which one is the Target (Selection/Destination) Layer, and which one is the Reference/Source Layer. The Selection Layer(s) contain the features that</w:t>
       </w:r>
       <w:r>
         <w:rPr>
@@ -1684,10 +1723,15 @@
         <w:ind w:left="820" w:right="116"/>
       </w:pPr>
       <w:r>
-        <w:t>Once you complete this spatial query, open the attribute table of the selection layer. Make a scree</w:t>
-      </w:r>
-      <w:r>
-        <w:t>n shot of this table. You don’t need to show the entire table. However, the screen shot should show the total number of records and the number of selected records. This way, I will know if you did it right or wrong.</w:t>
+        <w:t xml:space="preserve">Once you complete this spatial query, open the attribute table of the selection layer. Make a screen shot of this table. You </w:t>
+      </w:r>
+      <w:proofErr w:type="gramStart"/>
+      <w:r>
+        <w:t>don’t</w:t>
+      </w:r>
+      <w:proofErr w:type="gramEnd"/>
+      <w:r>
+        <w:t xml:space="preserve"> need to show the entire table. However, the screen shot should show the total number of records and the number of selected records. This way, I will know if you did it right or wrong.</w:t>
       </w:r>
     </w:p>
     <w:p>
@@ -1723,13 +1767,7 @@
         <w:rPr>
           <w:color w:val="FF0000"/>
         </w:rPr>
-        <w:t>report</w:t>
-      </w:r>
-      <w:r>
-        <w:rPr>
-          <w:color w:val="FF0000"/>
-        </w:rPr>
-        <w:t>.</w:t>
+        <w:t>report.</w:t>
       </w:r>
     </w:p>
     <w:p>
@@ -1746,10 +1784,7 @@
         <w:ind w:left="820"/>
       </w:pPr>
       <w:r>
-        <w:t xml:space="preserve">Notice that, even though the spatial query result tells you how many sinkholes are located within 10 meters from those major roads, it does not tell you the exact distance of each individual sinkhole from the roads. Now you can see that this is one of the </w:t>
-      </w:r>
-      <w:r>
-        <w:t>limitations of Spatial Query.</w:t>
+        <w:t>Notice that, even though the spatial query result tells you how many sinkholes are located within 10 meters from those major roads, it does not tell you the exact distance of each individual sinkhole from the roads. Now you can see that this is one of the limitations of Spatial Query.</w:t>
       </w:r>
     </w:p>
     <w:p>
@@ -1813,10 +1848,15 @@
         <w:ind w:left="820" w:right="116"/>
       </w:pPr>
       <w:r>
-        <w:t>Once you complete this spatial query, open the attribute table of the selection la</w:t>
-      </w:r>
-      <w:r>
-        <w:t>yer. Make a screen shot of this table. You don’t need to show the entire table. However, the screen shot should show the total number of records and the number of selected records.</w:t>
+        <w:t xml:space="preserve">Once you complete this spatial query, open the attribute table of the selection layer. Make a screen shot of this table. You </w:t>
+      </w:r>
+      <w:proofErr w:type="gramStart"/>
+      <w:r>
+        <w:t>don’t</w:t>
+      </w:r>
+      <w:proofErr w:type="gramEnd"/>
+      <w:r>
+        <w:t xml:space="preserve"> need to show the entire table. However, the screen shot should show the total number of records and the number of selected records.</w:t>
       </w:r>
     </w:p>
     <w:p>
@@ -1869,13 +1909,7 @@
         <w:ind w:left="820" w:right="213"/>
       </w:pPr>
       <w:r>
-        <w:t xml:space="preserve">Now, what if the question is to </w:t>
-      </w:r>
-      <w:r>
-        <w:t>find out how many sinkholes located within EACH county? Obviously, it will be a bad idea to do a similar spatial query for each of the 67 counties, which is extremely inefficient. Again, this is another limitation of Spatial Query. Fortunately, you can use</w:t>
-      </w:r>
-      <w:r>
-        <w:t xml:space="preserve"> different methods and solve the same problems.</w:t>
+        <w:t>Now, what if the question is to find out how many sinkholes located within EACH county? Obviously, it will be a bad idea to do a similar spatial query for each of the 67 counties, which is extremely inefficient. Again, this is another limitation of Spatial Query. Fortunately, you can use different methods and solve the same problems.</w:t>
       </w:r>
     </w:p>
     <w:p>
@@ -1919,10 +1953,15 @@
         <w:ind w:left="100" w:right="441"/>
       </w:pPr>
       <w:r>
-        <w:t>In the previous section, you used Spatial Query to conduct some analysis but realized that it could not answer more complicated questions. In this part of assignment, you are going</w:t>
-      </w:r>
-      <w:r>
-        <w:t xml:space="preserve"> to use Spatial Join which may prove to be much more powerful in this particular case.</w:t>
+        <w:t xml:space="preserve">In the previous section, you used Spatial Query to conduct some analysis but realized that it could not answer more complicated questions. In this part of assignment, you are going to use Spatial Join which may prove to be much more powerful in this </w:t>
+      </w:r>
+      <w:proofErr w:type="gramStart"/>
+      <w:r>
+        <w:t>particular case</w:t>
+      </w:r>
+      <w:proofErr w:type="gramEnd"/>
+      <w:r>
+        <w:t>.</w:t>
       </w:r>
     </w:p>
     <w:p>
@@ -2042,10 +2081,15 @@
         <w:ind w:left="820" w:right="213"/>
       </w:pPr>
       <w:r>
-        <w:t xml:space="preserve">You will find out exactly how to approach these questions using Spatial Join. But, first, you need to identify which one </w:t>
-      </w:r>
-      <w:r>
-        <w:t>is the Destination Layer, and which one is the Join Feature (Source) Layer. The destination layer is the layer to make a selection on. The Join Feature (source) layer contains features that to be used for defining the selection on the destination layer.</w:t>
+        <w:t xml:space="preserve">You will find out exactly how to approach these questions using Spatial Join. But, first, you need to identify which one is the Destination Layer, and which one is the Join Feature (Source) Layer. The destination layer is the layer to </w:t>
+      </w:r>
+      <w:proofErr w:type="gramStart"/>
+      <w:r>
+        <w:t>make a selection</w:t>
+      </w:r>
+      <w:proofErr w:type="gramEnd"/>
+      <w:r>
+        <w:t xml:space="preserve"> on. The Join Feature (source) layer contains features that to be used for defining the selection on the destination layer.</w:t>
       </w:r>
     </w:p>
     <w:p>
@@ -2064,14 +2108,7 @@
           <w:b/>
           <w:i/>
         </w:rPr>
-        <w:t>H</w:t>
-      </w:r>
-      <w:r>
-        <w:rPr>
-          <w:b/>
-          <w:i/>
-        </w:rPr>
-        <w:t xml:space="preserve">int: </w:t>
+        <w:t xml:space="preserve">Hint: </w:t>
       </w:r>
       <w:r>
         <w:t>A query is required after Spatial Join.</w:t>
@@ -2164,10 +2201,23 @@
         <w:ind w:left="820" w:right="334"/>
       </w:pPr>
       <w:r>
-        <w:t>You will do a Spatial Join between the layers – “Sinkholes_Point” and “FL_cnty_bnd”. This time, the spatial relationship i</w:t>
-      </w:r>
-      <w:r>
-        <w:t>s containment.</w:t>
+        <w:t>You will do a Spatial Join between the layers – “</w:t>
+      </w:r>
+      <w:proofErr w:type="spellStart"/>
+      <w:r>
+        <w:t>Sinkholes_Point</w:t>
+      </w:r>
+      <w:proofErr w:type="spellEnd"/>
+      <w:r>
+        <w:t>” and “</w:t>
+      </w:r>
+      <w:proofErr w:type="spellStart"/>
+      <w:r>
+        <w:t>FL_cnty_bnd</w:t>
+      </w:r>
+      <w:proofErr w:type="spellEnd"/>
+      <w:r>
+        <w:t>”. This time, the spatial relationship is containment.</w:t>
       </w:r>
     </w:p>
     <w:p>
@@ -2196,13 +2246,7 @@
         <w:ind w:left="820" w:right="275"/>
       </w:pPr>
       <w:r>
-        <w:t>You can either use the Summary Statistic</w:t>
-      </w:r>
-      <w:r>
-        <w:t>s tool or directly summarize on a selected field from the attribute table. Either way, the result is a summarized table containing one record for each unique value of the selected field, along with statistics summarizing any of the other fields that you ch</w:t>
-      </w:r>
-      <w:r>
-        <w:t>ose.</w:t>
+        <w:t>You can either use the Summary Statistics tool or directly summarize on a selected field from the attribute table. Either way, the result is a summarized table containing one record for each unique value of the selected field, along with statistics summarizing any of the other fields that you chose.</w:t>
       </w:r>
     </w:p>
     <w:p>
@@ -2217,7 +2261,15 @@
         <w:ind w:left="820" w:right="168"/>
       </w:pPr>
       <w:r>
-        <w:t>Most GIS users have often overlooked this function. However, it is actually very useful and convenient. You might want to practice on your own if you haven’t done before.</w:t>
+        <w:t xml:space="preserve">Most GIS users have often overlooked this function. However, it is actually very useful and convenient. You might want to practice on your own if you </w:t>
+      </w:r>
+      <w:proofErr w:type="gramStart"/>
+      <w:r>
+        <w:t>haven’t</w:t>
+      </w:r>
+      <w:proofErr w:type="gramEnd"/>
+      <w:r>
+        <w:t xml:space="preserve"> done before.</w:t>
       </w:r>
     </w:p>
     <w:p>
@@ -2262,10 +2314,15 @@
         <w:jc w:val="both"/>
       </w:pPr>
       <w:r>
-        <w:t>The dataset – “FL_sinkholes_area.shp” co</w:t>
-      </w:r>
-      <w:r>
-        <w:t>ntains descriptions and soil compositions of Florida sinkholes. Open its attribute table and study the attributes. One of the fields is called “AREA_DESC” which has four categories:</w:t>
+        <w:t>The dataset – “</w:t>
+      </w:r>
+      <w:proofErr w:type="spellStart"/>
+      <w:r>
+        <w:t>FL_sinkholes_area.shp</w:t>
+      </w:r>
+      <w:proofErr w:type="spellEnd"/>
+      <w:r>
+        <w:t>” contains descriptions and soil compositions of Florida sinkholes. Open its attribute table and study the attributes. One of the fields is called “AREA_DESC” which has four categories:</w:t>
       </w:r>
     </w:p>
     <w:p>
@@ -2336,13 +2393,7 @@
         <w:rPr>
           <w:sz w:val="24"/>
         </w:rPr>
-        <w:t xml:space="preserve">Bare or thinly covered limestone (sinkholes are few; </w:t>
-      </w:r>
-      <w:r>
-        <w:rPr>
-          <w:sz w:val="24"/>
-        </w:rPr>
-        <w:t>generally shallow and broad; develop gradually; solution sinkholes</w:t>
+        <w:t>Bare or thinly covered limestone (sinkholes are few; generally shallow and broad; develop gradually; solution sinkholes</w:t>
       </w:r>
       <w:r>
         <w:rPr>
@@ -2562,13 +2613,7 @@
         <w:rPr>
           <w:sz w:val="24"/>
         </w:rPr>
-        <w:t>Cover is more than 200’ thick (consists of cohesive sediments with discontinuous carbonate beds; sinkholes are ver</w:t>
-      </w:r>
-      <w:r>
-        <w:rPr>
-          <w:sz w:val="24"/>
-        </w:rPr>
-        <w:t>y few, but several large diameter and deep sinkholes occur; cover-collapse sinkholes</w:t>
+        <w:t>Cover is more than 200’ thick (consists of cohesive sediments with discontinuous carbonate beds; sinkholes are very few, but several large diameter and deep sinkholes occur; cover-collapse sinkholes</w:t>
       </w:r>
       <w:r>
         <w:rPr>
@@ -2710,13 +2755,7 @@
         <w:rPr>
           <w:sz w:val="24"/>
         </w:rPr>
-        <w:t xml:space="preserve">How many sinkholes are located within each area of </w:t>
-      </w:r>
-      <w:r>
-        <w:rPr>
-          <w:sz w:val="24"/>
-        </w:rPr>
-        <w:t>soil</w:t>
+        <w:t>How many sinkholes are located within each area of soil</w:t>
       </w:r>
       <w:r>
         <w:rPr>
@@ -2747,7 +2786,15 @@
         <w:ind w:left="820"/>
       </w:pPr>
       <w:r>
-        <w:t>To address these questions you will take a similar approach: Spatial Join → Summarize.</w:t>
+        <w:t xml:space="preserve">To address these </w:t>
+      </w:r>
+      <w:proofErr w:type="gramStart"/>
+      <w:r>
+        <w:t>questions</w:t>
+      </w:r>
+      <w:proofErr w:type="gramEnd"/>
+      <w:r>
+        <w:t xml:space="preserve"> you will take a similar approach: Spatial Join → Summarize.</w:t>
       </w:r>
     </w:p>
     <w:p>
@@ -2836,10 +2883,7 @@
         <w:ind w:left="100" w:right="168"/>
       </w:pPr>
       <w:r>
-        <w:t>Overlay operations are the core functions of ArcGIS because they are what GIS was initially designed for. They can process multiple feature classes to combine, erase, modify, or update spatial features in a new feature class. Often new information is creat</w:t>
-      </w:r>
-      <w:r>
-        <w:t>ed when overlaying one set of features with another.</w:t>
+        <w:t>Overlay operations are the core functions of ArcGIS because they are what GIS was initially designed for. They can process multiple feature classes to combine, erase, modify, or update spatial features in a new feature class. Often new information is created when overlaying one set of features with another.</w:t>
       </w:r>
     </w:p>
     <w:p>
@@ -2862,7 +2906,15 @@
         <w:ind w:left="100" w:right="201"/>
       </w:pPr>
       <w:r>
-        <w:t>In Part I, you once used Spatial Join to find out how many sinkholes located within each county. Now, let’s try a different method to solve the same problem.</w:t>
+        <w:t xml:space="preserve">In Part I, you once used Spatial Join to find out how many sinkholes located within each county. Now, </w:t>
+      </w:r>
+      <w:proofErr w:type="gramStart"/>
+      <w:r>
+        <w:t>let’s</w:t>
+      </w:r>
+      <w:proofErr w:type="gramEnd"/>
+      <w:r>
+        <w:t xml:space="preserve"> try a different method to solve the same problem.</w:t>
       </w:r>
     </w:p>
     <w:p>
@@ -2876,10 +2928,7 @@
         <w:ind w:left="100"/>
       </w:pPr>
       <w:r>
-        <w:t>You are going to</w:t>
-      </w:r>
-      <w:r>
-        <w:t xml:space="preserve"> continue based on Part II using the same datasets.</w:t>
+        <w:t>You are going to continue based on Part II using the same datasets.</w:t>
       </w:r>
     </w:p>
     <w:p>
@@ -2917,10 +2966,7 @@
         <w:ind w:left="100"/>
       </w:pPr>
       <w:r>
-        <w:t>Then you will create a summa</w:t>
-      </w:r>
-      <w:r>
-        <w:t>rize table based on this attribute table.</w:t>
+        <w:t>Then you will create a summarize table based on this attribute table.</w:t>
       </w:r>
     </w:p>
     <w:p>
@@ -3159,10 +3205,7 @@
         <w:ind w:left="100" w:right="350"/>
       </w:pPr>
       <w:r>
-        <w:t>Buffering will identify or define an area within a specified distance around a feature which can be points, lines, or poly</w:t>
-      </w:r>
-      <w:r>
-        <w:t>gons. Buffers are usually used to delineate protected zones around features or to show areas of influence.</w:t>
+        <w:t>Buffering will identify or define an area within a specified distance around a feature which can be points, lines, or polygons. Buffers are usually used to delineate protected zones around features or to show areas of influence.</w:t>
       </w:r>
     </w:p>
     <w:p>
@@ -3177,10 +3220,15 @@
         <w:ind w:left="100" w:right="160"/>
       </w:pPr>
       <w:r>
-        <w:t>The most common buffers are zones that are created based a fixed distance around the objects. However, there are more innovative uses of buffers. For example: you can create multiple buffers using different distances around the same objects. Also you can c</w:t>
-      </w:r>
-      <w:r>
-        <w:t>reate buffers using different distances for different types of objects in the same data set. Even negative distances can be used when buffering polygon features, to create buffers on the inside of the polygon</w:t>
+        <w:t xml:space="preserve">The most common buffers are zones that are created based a fixed distance around the objects. However, there are more innovative uses of buffers. For example: you can create multiple buffers using different distances around the same objects. </w:t>
+      </w:r>
+      <w:proofErr w:type="gramStart"/>
+      <w:r>
+        <w:t>Also</w:t>
+      </w:r>
+      <w:proofErr w:type="gramEnd"/>
+      <w:r>
+        <w:t xml:space="preserve"> you can create buffers using different distances for different types of objects in the same data set. Even negative distances can be used when buffering polygon features, to create buffers on the inside of the polygon</w:t>
       </w:r>
       <w:r>
         <w:rPr>
@@ -3210,10 +3258,7 @@
       </w:pPr>
       <w:r>
         <w:lastRenderedPageBreak/>
-        <w:t>The Multiple Ring Buffe</w:t>
-      </w:r>
-      <w:r>
-        <w:t>r creates a new feature class using a set of buffer distances. You could use the multi-ring buffer tool to classify the areas around a feature into near, moderate</w:t>
+        <w:t>The Multiple Ring Buffer creates a new feature class using a set of buffer distances. You could use the multi-ring buffer tool to classify the areas around a feature into near, moderate</w:t>
       </w:r>
       <w:r>
         <w:rPr>
@@ -3222,7 +3267,15 @@
         <w:t xml:space="preserve"> </w:t>
       </w:r>
       <w:r>
-        <w:t>distance, and long distance classes for an</w:t>
+        <w:t xml:space="preserve">distance, and </w:t>
+      </w:r>
+      <w:proofErr w:type="gramStart"/>
+      <w:r>
+        <w:t>long distance</w:t>
+      </w:r>
+      <w:proofErr w:type="gramEnd"/>
+      <w:r>
+        <w:t xml:space="preserve"> classes for an</w:t>
       </w:r>
       <w:r>
         <w:rPr>
@@ -3245,13 +3298,7 @@
         <w:ind w:left="100" w:right="168"/>
       </w:pPr>
       <w:r>
-        <w:t>In this exercise, you are going to prac</w:t>
-      </w:r>
-      <w:r>
-        <w:t>tice buffering based on variable distance. Specifically, you are required to create buffers for those major roads within Hillsborough County. Before buffering, you need to extract those major road segments within the county boundary. The buffering distance</w:t>
-      </w:r>
-      <w:r>
-        <w:t>s will vary depending on the type of roads. For example: The Interstate will need much larger buffer distance compared to local roads.</w:t>
+        <w:t>In this exercise, you are going to practice buffering based on variable distance. Specifically, you are required to create buffers for those major roads within Hillsborough County. Before buffering, you need to extract those major road segments within the county boundary. The buffering distances will vary depending on the type of roads. For example: The Interstate will need much larger buffer distance compared to local roads.</w:t>
       </w:r>
     </w:p>
     <w:p>
@@ -3823,8 +3870,13 @@
         <w:pStyle w:val="BodyText"/>
         <w:ind w:left="100"/>
       </w:pPr>
-      <w:r>
-        <w:t>Obviously you will need to create a new field which stores this variable distance in the attribute table of the input layer.</w:t>
+      <w:proofErr w:type="gramStart"/>
+      <w:r>
+        <w:t>Obviously</w:t>
+      </w:r>
+      <w:proofErr w:type="gramEnd"/>
+      <w:r>
+        <w:t xml:space="preserve"> you will need to create a new field which stores this variable distance in the attribute table of the input layer.</w:t>
       </w:r>
     </w:p>
     <w:p>
@@ -3838,10 +3890,7 @@
         <w:ind w:left="100" w:right="103"/>
       </w:pPr>
       <w:r>
-        <w:t>There are different ways to achieve this. Some solutions are more efficient than the others. In this case, one better option is to</w:t>
-      </w:r>
-      <w:r>
-        <w:t xml:space="preserve"> create an external table and then join it to the attribute table of the input layer. The buffer distance field will be appended to the attribute table. Now you can perform Buffering with this new field.</w:t>
+        <w:t>There are different ways to achieve this. Some solutions are more efficient than the others. In this case, one better option is to create an external table and then join it to the attribute table of the input layer. The buffer distance field will be appended to the attribute table. Now you can perform Buffering with this new field.</w:t>
       </w:r>
     </w:p>
     <w:p>
@@ -3855,10 +3904,7 @@
         <w:ind w:left="100" w:right="342"/>
       </w:pPr>
       <w:r>
-        <w:t>Now, your task is to create a new feature class tha</w:t>
-      </w:r>
-      <w:r>
-        <w:t>t represents the buffered major roads in Hillsborough County. Buffers should be created using the specified distances listed in the table above for various road types.</w:t>
+        <w:t>Now, your task is to create a new feature class that represents the buffered major roads in Hillsborough County. Buffers should be created using the specified distances listed in the table above for various road types.</w:t>
       </w:r>
     </w:p>
     <w:p>
@@ -3873,10 +3919,7 @@
         <w:ind w:left="100" w:right="169"/>
       </w:pPr>
       <w:r>
-        <w:t>Once you finish the buffering procedure, zoom in to the output layer so that the differ</w:t>
-      </w:r>
-      <w:r>
-        <w:t>ent sizes of buffer zones are visible. Make a screen shot at this point.</w:t>
+        <w:t>Once you finish the buffering procedure, zoom in to the output layer so that the different sizes of buffer zones are visible. Make a screen shot at this point.</w:t>
       </w:r>
     </w:p>
     <w:p>
@@ -3987,10 +4030,7 @@
         <w:ind w:left="100" w:right="562"/>
       </w:pPr>
       <w:r>
-        <w:t>LULC data can come from different sources. In most cases, LULC data is generated</w:t>
-      </w:r>
-      <w:r>
-        <w:t xml:space="preserve"> from satellite images and stored commonly in a raster or grid data format, with each cell having a value that corresponds to a certain classification. Sometimes, LULC data may exist in vector format.</w:t>
+        <w:t>LULC data can come from different sources. In most cases, LULC data is generated from satellite images and stored commonly in a raster or grid data format, with each cell having a value that corresponds to a certain classification. Sometimes, LULC data may exist in vector format.</w:t>
       </w:r>
     </w:p>
     <w:p>
@@ -4004,10 +4044,7 @@
         <w:ind w:left="100" w:right="168"/>
       </w:pPr>
       <w:r>
-        <w:t>There are different ways to investigate LULC change, f</w:t>
-      </w:r>
-      <w:r>
-        <w:t>or example, Cross Tabulation. However, in this exercise, you are required to use an overlay operation - Union. It will demonstrate the creative use of overlay operations.</w:t>
+        <w:t>There are different ways to investigate LULC change, for example, Cross Tabulation. However, in this exercise, you are required to use an overlay operation - Union. It will demonstrate the creative use of overlay operations.</w:t>
       </w:r>
     </w:p>
     <w:p>
@@ -4022,10 +4059,7 @@
         <w:ind w:left="100" w:right="502"/>
       </w:pPr>
       <w:r>
-        <w:t>Add the LULC dataset (LU95.shp and LU04.shp in the Florida folder) in a new data fra</w:t>
-      </w:r>
-      <w:r>
-        <w:t>me in ArcMap.</w:t>
+        <w:t>Add the LULC dataset (LU95.shp and LU04.shp in the Florida folder) in a new data frame in ArcMap.</w:t>
       </w:r>
     </w:p>
     <w:p>
@@ -4064,7 +4098,14 @@
         <w:rPr>
           <w:sz w:val="24"/>
         </w:rPr>
-        <w:t>How much land cover and land use have remained unchanged during that time</w:t>
+        <w:t xml:space="preserve">How much land cover and land use have remained unchanged during that </w:t>
+      </w:r>
+      <w:proofErr w:type="gramStart"/>
+      <w:r>
+        <w:rPr>
+          <w:sz w:val="24"/>
+        </w:rPr>
+        <w:t>time</w:t>
       </w:r>
       <w:r>
         <w:rPr>
@@ -4077,7 +4118,14 @@
         <w:rPr>
           <w:sz w:val="24"/>
         </w:rPr>
-        <w:t>period?</w:t>
+        <w:t>period</w:t>
+      </w:r>
+      <w:proofErr w:type="gramEnd"/>
+      <w:r>
+        <w:rPr>
+          <w:sz w:val="24"/>
+        </w:rPr>
+        <w:t>?</w:t>
       </w:r>
     </w:p>
     <w:p>
@@ -4182,10 +4230,7 @@
         <w:ind w:left="100" w:right="150"/>
       </w:pPr>
       <w:r>
-        <w:t>Complete the table below using the LULC data provided as well as the Vector Analysis tools learned in this lab. There will be a lot of steps involved. The ou</w:t>
-      </w:r>
-      <w:r>
-        <w:t>tput should be presented in a table (see below) which contains the information about LULC change from 1995 to 2004. Notice that you are required to investigate only four types of land uses. (Remember units are</w:t>
+        <w:t>Complete the table below using the LULC data provided as well as the Vector Analysis tools learned in this lab. There will be a lot of steps involved. The output should be presented in a table (see below) which contains the information about LULC change from 1995 to 2004. Notice that you are required to investigate only four types of land uses. (Remember units are</w:t>
       </w:r>
       <w:r>
         <w:rPr>
@@ -4506,6 +4551,9 @@
             </w:pPr>
             <w:r>
               <w:t>0.13272089</w:t>
+            </w:r>
+            <w:r>
+              <w:t xml:space="preserve"> </w:t>
             </w:r>
             <w:r>
               <w:t>km^2</w:t>
@@ -4987,13 +5035,7 @@
         <w:rPr>
           <w:sz w:val="24"/>
         </w:rPr>
-        <w:t>you have created a geod</w:t>
-      </w:r>
-      <w:r>
-        <w:rPr>
-          <w:sz w:val="24"/>
-        </w:rPr>
-        <w:t>atabase</w:t>
+        <w:t>you have created a geodatabase</w:t>
       </w:r>
       <w:r>
         <w:rPr>
@@ -5247,46 +5289,46 @@
         </w:rPr>
         <w:t>Given any point (PM</w:t>
       </w:r>
+      <w:proofErr w:type="spellStart"/>
       <w:r>
         <w:rPr>
           <w:sz w:val="16"/>
         </w:rPr>
         <w:t>i</w:t>
       </w:r>
+      <w:proofErr w:type="spellEnd"/>
       <w:r>
         <w:rPr>
           <w:position w:val="2"/>
         </w:rPr>
-        <w:t xml:space="preserve">) along this invisible middle </w:t>
-      </w:r>
+        <w:t>) along this invisible middle line, the closest distance from this specific point to a point (PE</w:t>
+      </w:r>
+      <w:proofErr w:type="spellStart"/>
+      <w:r>
+        <w:rPr>
+          <w:sz w:val="16"/>
+        </w:rPr>
+        <w:t>i</w:t>
+      </w:r>
+      <w:proofErr w:type="spellEnd"/>
       <w:r>
         <w:rPr>
           <w:position w:val="2"/>
         </w:rPr>
-        <w:t>line, the closest distance from this specific point to a point (PE</w:t>
-      </w:r>
+        <w:t>) that belongs to Eastern Maryland shoreline or an island edge should be precisely the same as that to a point (PW</w:t>
+      </w:r>
+      <w:proofErr w:type="spellStart"/>
       <w:r>
         <w:rPr>
           <w:sz w:val="16"/>
         </w:rPr>
         <w:t>i</w:t>
       </w:r>
+      <w:proofErr w:type="spellEnd"/>
       <w:r>
         <w:rPr>
           <w:position w:val="2"/>
         </w:rPr>
-        <w:t>) that belongs to Eastern Maryland shoreline or an island edge should be precisely the same as that to a point (PW</w:t>
-      </w:r>
-      <w:r>
-        <w:rPr>
-          <w:sz w:val="16"/>
-        </w:rPr>
-        <w:t>i</w:t>
-      </w:r>
-      <w:r>
-        <w:rPr>
-          <w:position w:val="2"/>
-        </w:rPr>
         <w:t xml:space="preserve">) that belongs to Western Maryland shoreline </w:t>
       </w:r>
       <w:r>
@@ -5305,10 +5347,7 @@
         <w:ind w:left="100"/>
       </w:pPr>
       <w:r>
-        <w:t xml:space="preserve">Describe </w:t>
-      </w:r>
-      <w:r>
-        <w:t>the steps and tools used. Make a screen shot of the result.</w:t>
+        <w:t>Describe the steps and tools used. Make a screen shot of the result.</w:t>
       </w:r>
     </w:p>
     <w:p>

</xml_diff>